<commit_message>
finish debug for win text file encode
</commit_message>
<xml_diff>
--- a/全部诗歌歌词.docx
+++ b/全部诗歌歌词.docx
@@ -18364,6 +18364,102 @@
         </w:rPr>
         <w:t>Title:唯有耶稣</w:t>
       </w:r>
+    </w:p>
+    <w:p>
+      <w:pPr/>
+      <w:r>
+        <w:rPr>
+          <w:rFonts w:hint="eastAsia"/>
+        </w:rPr>
+        <w:t>耶稣你能使瞎眼看见</w:t>
+      </w:r>
+    </w:p>
+    <w:p>
+      <w:pPr/>
+      <w:r>
+        <w:rPr>
+          <w:rFonts w:hint="eastAsia"/>
+        </w:rPr>
+        <w:t>耶稣你能医治伤心人</w:t>
+      </w:r>
+    </w:p>
+    <w:p>
+      <w:pPr/>
+      <w:r>
+        <w:rPr>
+          <w:rFonts w:hint="eastAsia"/>
+        </w:rPr>
+        <w:t>耶稣你有权柄释放</w:t>
+      </w:r>
+    </w:p>
+    <w:p>
+      <w:pPr/>
+      <w:r>
+        <w:rPr>
+          <w:rFonts w:hint="eastAsia"/>
+        </w:rPr>
+        <w:t>叫不可能变为可能</w:t>
+      </w:r>
+    </w:p>
+    <w:p>
+      <w:pPr/>
+    </w:p>
+    <w:p>
+      <w:pPr/>
+      <w:r>
+        <w:rPr>
+          <w:rFonts w:hint="eastAsia"/>
+        </w:rPr>
+        <w:t>唯有耶稣掌管天地万有</w:t>
+      </w:r>
+    </w:p>
+    <w:p>
+      <w:pPr/>
+      <w:r>
+        <w:rPr>
+          <w:rFonts w:hint="eastAsia"/>
+        </w:rPr>
+        <w:t>唯有耶稣能使水变成酒</w:t>
+      </w:r>
+    </w:p>
+    <w:p>
+      <w:pPr/>
+      <w:r>
+        <w:rPr>
+          <w:rFonts w:hint="eastAsia"/>
+        </w:rPr>
+        <w:t>叫狂风巨浪平息</w:t>
+      </w:r>
+    </w:p>
+    <w:p>
+      <w:pPr/>
+      <w:r>
+        <w:rPr>
+          <w:rFonts w:hint="eastAsia"/>
+        </w:rPr>
+        <w:t>大能赦罪行神迹</w:t>
+      </w:r>
+    </w:p>
+    <w:p>
+      <w:pPr/>
+      <w:r>
+        <w:rPr>
+          <w:rFonts w:hint="eastAsia"/>
+        </w:rPr>
+        <w:t>耶稣无人与你相比</w:t>
+      </w:r>
+    </w:p>
+    <w:p>
+      <w:pPr/>
+    </w:p>
+    <w:p>
+      <w:pPr/>
+      <w:r>
+        <w:rPr>
+          <w:rFonts w:hint="eastAsia"/>
+        </w:rPr>
+        <w:t>Title:一家人</w:t>
+      </w:r>
       <w:bookmarkStart w:id="0" w:name="_GoBack"/>
       <w:bookmarkEnd w:id="0"/>
     </w:p>
@@ -18373,86 +18469,83 @@
         <w:rPr>
           <w:rFonts w:hint="eastAsia"/>
         </w:rPr>
-        <w:t>耶稣你能使瞎眼看见</w:t>
-      </w:r>
-    </w:p>
-    <w:p>
-      <w:pPr/>
-      <w:r>
-        <w:rPr>
-          <w:rFonts w:hint="eastAsia"/>
-        </w:rPr>
-        <w:t>耶稣你能医治伤心人</w:t>
-      </w:r>
-    </w:p>
-    <w:p>
-      <w:pPr/>
-      <w:r>
-        <w:rPr>
-          <w:rFonts w:hint="eastAsia"/>
-        </w:rPr>
-        <w:t>耶稣你有权柄释放</w:t>
-      </w:r>
-    </w:p>
-    <w:p>
-      <w:pPr/>
-      <w:r>
-        <w:rPr>
-          <w:rFonts w:hint="eastAsia"/>
-        </w:rPr>
-        <w:t>叫不可能变为可能</w:t>
-      </w:r>
-    </w:p>
-    <w:p>
-      <w:pPr/>
-    </w:p>
-    <w:p>
-      <w:pPr/>
-      <w:r>
-        <w:rPr>
-          <w:rFonts w:hint="eastAsia"/>
-        </w:rPr>
-        <w:t>唯有耶稣掌管天地万有</w:t>
-      </w:r>
-    </w:p>
-    <w:p>
-      <w:pPr/>
-      <w:r>
-        <w:rPr>
-          <w:rFonts w:hint="eastAsia"/>
-        </w:rPr>
-        <w:t>唯有耶稣能使水变成酒</w:t>
-      </w:r>
-    </w:p>
-    <w:p>
-      <w:pPr/>
-      <w:r>
-        <w:rPr>
-          <w:rFonts w:hint="eastAsia"/>
-        </w:rPr>
-        <w:t>叫狂风巨浪平息</w:t>
-      </w:r>
-    </w:p>
-    <w:p>
-      <w:pPr/>
-      <w:r>
-        <w:rPr>
-          <w:rFonts w:hint="eastAsia"/>
-        </w:rPr>
-        <w:t>大能赦罪行神迹</w:t>
-      </w:r>
-    </w:p>
-    <w:p>
-      <w:pPr/>
-      <w:r>
-        <w:rPr>
-          <w:rFonts w:hint="eastAsia"/>
-        </w:rPr>
-        <w:t>耶稣无人与你相比</w:t>
-      </w:r>
-    </w:p>
-    <w:p>
-      <w:pPr/>
+        <w:t>哈利路亚　哈利路亚</w:t>
+      </w:r>
+    </w:p>
+    <w:p>
+      <w:pPr/>
+      <w:r>
+        <w:rPr>
+          <w:rFonts w:hint="eastAsia"/>
+        </w:rPr>
+        <w:t>前来敬拜永远的君王</w:t>
+      </w:r>
+    </w:p>
+    <w:p>
+      <w:pPr/>
+      <w:r>
+        <w:rPr>
+          <w:rFonts w:hint="eastAsia"/>
+        </w:rPr>
+        <w:t>哈利路亚　哈利路亚</w:t>
+      </w:r>
+    </w:p>
+    <w:p>
+      <w:pPr/>
+      <w:r>
+        <w:rPr>
+          <w:rFonts w:hint="eastAsia"/>
+        </w:rPr>
+        <w:t>大声宣告主荣耀降临</w:t>
+      </w:r>
+    </w:p>
+    <w:p>
+      <w:pPr/>
+    </w:p>
+    <w:p>
+      <w:pPr/>
+      <w:r>
+        <w:rPr>
+          <w:rFonts w:hint="eastAsia"/>
+        </w:rPr>
+        <w:t>荣耀尊贵　能力权柄归于祢</w:t>
+      </w:r>
+    </w:p>
+    <w:p>
+      <w:pPr/>
+      <w:r>
+        <w:rPr>
+          <w:rFonts w:hint="eastAsia"/>
+        </w:rPr>
+        <w:t>祢是我的救主　我的救赎</w:t>
+      </w:r>
+    </w:p>
+    <w:p>
+      <w:pPr/>
+      <w:r>
+        <w:rPr>
+          <w:rFonts w:hint="eastAsia"/>
+        </w:rPr>
+        <w:t>荣耀尊贵　能力权柄归于祢</w:t>
+      </w:r>
+    </w:p>
+    <w:p>
+      <w:pPr/>
+      <w:r>
+        <w:rPr>
+          <w:rFonts w:hint="eastAsia"/>
+        </w:rPr>
+        <w:t>祢是配得　祢是配得</w:t>
+      </w:r>
+    </w:p>
+    <w:p>
+      <w:pPr/>
+      <w:r>
+        <w:rPr>
+          <w:rFonts w:hint="eastAsia"/>
+        </w:rPr>
+        <w:t>祢是配得我的敬拜</w:t>
+      </w:r>
     </w:p>
     <w:p>
       <w:pPr/>
@@ -18509,7 +18602,7 @@
     <w:lsdException w:uiPriority="99" w:name="footnote text"/>
     <w:lsdException w:uiPriority="99" w:name="annotation text"/>
     <w:lsdException w:qFormat="1" w:uiPriority="99" w:semiHidden="0" w:name="header"/>
-    <w:lsdException w:uiPriority="99" w:semiHidden="0" w:name="footer"/>
+    <w:lsdException w:qFormat="1" w:uiPriority="99" w:semiHidden="0" w:name="footer"/>
     <w:lsdException w:uiPriority="99" w:name="index heading"/>
     <w:lsdException w:qFormat="1" w:uiPriority="35" w:name="caption"/>
     <w:lsdException w:uiPriority="99" w:name="table of figures"/>
@@ -18566,7 +18659,7 @@
     <w:lsdException w:uiPriority="99" w:name="FollowedHyperlink"/>
     <w:lsdException w:qFormat="1" w:unhideWhenUsed="0" w:uiPriority="22" w:semiHidden="0" w:name="Strong"/>
     <w:lsdException w:qFormat="1" w:unhideWhenUsed="0" w:uiPriority="20" w:semiHidden="0" w:name="Emphasis"/>
-    <w:lsdException w:uiPriority="99" w:name="Document Map"/>
+    <w:lsdException w:uiPriority="99" w:semiHidden="0" w:name="Document Map"/>
     <w:lsdException w:uiPriority="99" w:name="Plain Text"/>
     <w:lsdException w:uiPriority="99" w:name="E-mail Signature"/>
     <w:lsdException w:uiPriority="99" w:name="Normal (Web)"/>
@@ -18576,7 +18669,7 @@
     <w:lsdException w:uiPriority="99" w:name="HTML Code"/>
     <w:lsdException w:uiPriority="99" w:name="HTML Definition"/>
     <w:lsdException w:uiPriority="99" w:name="HTML Keyboard"/>
-    <w:lsdException w:uiPriority="99" w:name="HTML Preformatted"/>
+    <w:lsdException w:qFormat="1" w:uiPriority="99" w:semiHidden="0" w:name="HTML Preformatted"/>
     <w:lsdException w:uiPriority="99" w:name="HTML Sample"/>
     <w:lsdException w:uiPriority="99" w:name="HTML Typewriter"/>
     <w:lsdException w:uiPriority="99" w:name="HTML Variable"/>
@@ -18778,6 +18871,7 @@
     <w:basedOn w:val="1"/>
     <w:link w:val="11"/>
     <w:unhideWhenUsed/>
+    <w:qFormat/>
     <w:uiPriority w:val="99"/>
     <w:pPr>
       <w:tabs>
@@ -18820,6 +18914,7 @@
     <w:basedOn w:val="1"/>
     <w:link w:val="8"/>
     <w:unhideWhenUsed/>
+    <w:qFormat/>
     <w:uiPriority w:val="99"/>
     <w:pPr>
       <w:widowControl/>
@@ -18864,7 +18959,7 @@
     </w:rPr>
   </w:style>
   <w:style w:type="paragraph" w:customStyle="1" w:styleId="9">
-    <w:name w:val="List Paragraph"/>
+    <w:name w:val="List Paragraph1"/>
     <w:basedOn w:val="1"/>
     <w:qFormat/>
     <w:uiPriority w:val="34"/>
@@ -19213,7 +19308,7 @@
 </file>
 
 <file path=customXml/itemProps2.xml><?xml version="1.0" encoding="utf-8"?>
-<ds:datastoreItem xmlns:ds="http://schemas.openxmlformats.org/officeDocument/2006/customXml" ds:itemID="{733BF51B-4B17-FB46-AE46-D51D6226A1FE}">
+<ds:datastoreItem xmlns:ds="http://schemas.openxmlformats.org/officeDocument/2006/customXml" ds:itemID="{9267620F-7E6A-C647-B96C-C9B36FF3B310}">
   <ds:schemaRefs/>
 </ds:datastoreItem>
 </file>
</xml_diff>